<commit_message>
update CV and DotNetTutorials
</commit_message>
<xml_diff>
--- a/CV/CV_NetCore_NgoThanhHung.docx
+++ b/CV/CV_NetCore_NgoThanhHung.docx
@@ -2867,7 +2867,27 @@
                                 <w:sz w:val="24"/>
                                 <w:szCs w:val="24"/>
                               </w:rPr>
-                              <w:t>- CSS, HTML, Javascript, Jquery, boostrap4.</w:t>
+                              <w:t>- CSS, HTML, Javascript</w:t>
+                            </w:r>
+                            <w:r>
+                              <w:rPr>
+                                <w:rFonts w:ascii="Montserrat" w:hAnsi="Montserrat"/>
+                                <w:color w:val="4F4F4F"/>
+                                <w:spacing w:val="6"/>
+                                <w:sz w:val="24"/>
+                                <w:szCs w:val="24"/>
+                              </w:rPr>
+                              <w:t xml:space="preserve"> (ES5,ES6,..)</w:t>
+                            </w:r>
+                            <w:r>
+                              <w:rPr>
+                                <w:rFonts w:ascii="Montserrat" w:hAnsi="Montserrat"/>
+                                <w:color w:val="4F4F4F"/>
+                                <w:spacing w:val="6"/>
+                                <w:sz w:val="24"/>
+                                <w:szCs w:val="24"/>
+                              </w:rPr>
+                              <w:t>, Jquery, boostrap4.</w:t>
                             </w:r>
                           </w:p>
                           <w:p>
@@ -3832,7 +3852,27 @@
                           <w:sz w:val="24"/>
                           <w:szCs w:val="24"/>
                         </w:rPr>
-                        <w:t>- CSS, HTML, Javascript, Jquery, boostrap4.</w:t>
+                        <w:t>- CSS, HTML, Javascript</w:t>
+                      </w:r>
+                      <w:r>
+                        <w:rPr>
+                          <w:rFonts w:ascii="Montserrat" w:hAnsi="Montserrat"/>
+                          <w:color w:val="4F4F4F"/>
+                          <w:spacing w:val="6"/>
+                          <w:sz w:val="24"/>
+                          <w:szCs w:val="24"/>
+                        </w:rPr>
+                        <w:t xml:space="preserve"> (ES5,ES6,..)</w:t>
+                      </w:r>
+                      <w:r>
+                        <w:rPr>
+                          <w:rFonts w:ascii="Montserrat" w:hAnsi="Montserrat"/>
+                          <w:color w:val="4F4F4F"/>
+                          <w:spacing w:val="6"/>
+                          <w:sz w:val="24"/>
+                          <w:szCs w:val="24"/>
+                        </w:rPr>
+                        <w:t>, Jquery, boostrap4.</w:t>
                       </w:r>
                     </w:p>
                     <w:p>

</xml_diff>